<commit_message>
Assignment 6 report done
</commit_message>
<xml_diff>
--- a/5ESC0Lab1_GroupX.docx
+++ b/5ESC0Lab1_GroupX.docx
@@ -507,7 +507,7 @@
     </w:p>
     <w:p>
       <w:pPr>
-        <w:pStyle w:val="Bijschrift"/>
+        <w:pStyle w:val="Caption"/>
         <w:jc w:val="center"/>
         <w:rPr>
           <w:rFonts w:cs="CMR10"/>
@@ -723,7 +723,7 @@
     </w:p>
     <w:p>
       <w:pPr>
-        <w:pStyle w:val="Bijschrift"/>
+        <w:pStyle w:val="Caption"/>
         <w:jc w:val="center"/>
         <w:rPr>
           <w:lang w:val="en-US"/>
@@ -732,7 +732,7 @@
     </w:p>
     <w:p>
       <w:pPr>
-        <w:pStyle w:val="Bijschrift"/>
+        <w:pStyle w:val="Caption"/>
         <w:jc w:val="center"/>
         <w:rPr>
           <w:lang w:val="en-US"/>
@@ -741,7 +741,7 @@
     </w:p>
     <w:p>
       <w:pPr>
-        <w:pStyle w:val="Bijschrift"/>
+        <w:pStyle w:val="Caption"/>
         <w:jc w:val="center"/>
         <w:rPr>
           <w:lang w:val="en-US"/>
@@ -750,7 +750,7 @@
     </w:p>
     <w:p>
       <w:pPr>
-        <w:pStyle w:val="Bijschrift"/>
+        <w:pStyle w:val="Caption"/>
         <w:jc w:val="center"/>
         <w:rPr>
           <w:lang w:val="en-US"/>
@@ -823,25 +823,7 @@
           <w:szCs w:val="24"/>
           <w:lang w:val="en-US"/>
         </w:rPr>
-        <w:t xml:space="preserve">Value for L </w:t>
-      </w:r>
-      <w:proofErr w:type="gramStart"/>
-      <w:r>
-        <w:rPr>
-          <w:sz w:val="24"/>
-          <w:szCs w:val="24"/>
-          <w:lang w:val="en-US"/>
-        </w:rPr>
-        <w:t>in order to</w:t>
-      </w:r>
-      <w:proofErr w:type="gramEnd"/>
-      <w:r>
-        <w:rPr>
-          <w:sz w:val="24"/>
-          <w:szCs w:val="24"/>
-          <w:lang w:val="en-US"/>
-        </w:rPr>
-        <w:t xml:space="preserve"> make the impulse response causal:</w:t>
+        <w:t>Value for L in order to make the impulse response causal:</w:t>
       </w:r>
       <w:r>
         <w:rPr>
@@ -920,7 +902,7 @@
     </w:p>
     <w:p>
       <w:pPr>
-        <w:pStyle w:val="Bijschrift"/>
+        <w:pStyle w:val="Caption"/>
         <w:jc w:val="center"/>
         <w:rPr>
           <w:rFonts w:cs="CMR10"/>
@@ -1004,7 +986,7 @@
     </w:p>
     <w:p>
       <w:pPr>
-        <w:pStyle w:val="Bijschrift"/>
+        <w:pStyle w:val="Caption"/>
         <w:jc w:val="center"/>
         <w:rPr>
           <w:rFonts w:cs="CMR10"/>
@@ -1205,12 +1187,20 @@
             <m:t>(θ)</m:t>
           </m:r>
           <m:r>
+            <m:rPr>
+              <m:sty m:val="p"/>
+            </m:rPr>
             <w:rPr>
               <w:lang w:val="en-US"/>
             </w:rPr>
             <w:br/>
           </m:r>
+        </m:oMath>
+        <m:oMath>
           <m:r>
+            <m:rPr>
+              <m:sty m:val="p"/>
+            </m:rPr>
             <w:rPr>
               <w:lang w:val="en-US"/>
             </w:rPr>
@@ -1282,7 +1272,7 @@
     </w:p>
     <w:p>
       <w:pPr>
-        <w:pStyle w:val="Bijschrift"/>
+        <w:pStyle w:val="Caption"/>
         <w:ind w:left="786"/>
         <w:jc w:val="center"/>
         <w:rPr>
@@ -1457,21 +1447,7 @@
         <w:rPr>
           <w:lang w:val="en-US"/>
         </w:rPr>
-        <w:t xml:space="preserve">From Figure 4, </w:t>
-      </w:r>
-      <w:proofErr w:type="gramStart"/>
-      <w:r>
-        <w:rPr>
-          <w:lang w:val="en-US"/>
-        </w:rPr>
-        <w:t>it can be seen that for</w:t>
-      </w:r>
-      <w:proofErr w:type="gramEnd"/>
-      <w:r>
-        <w:rPr>
-          <w:lang w:val="en-US"/>
-        </w:rPr>
-        <w:t xml:space="preserve"> low values of </w:t>
+        <w:t xml:space="preserve">From Figure 4, it can be seen that for low values of </w:t>
       </w:r>
       <m:oMath>
         <m:r>
@@ -2043,7 +2019,7 @@
     </w:p>
     <w:p>
       <w:pPr>
-        <w:pStyle w:val="Bijschrift"/>
+        <w:pStyle w:val="Caption"/>
         <w:jc w:val="center"/>
         <w:rPr>
           <w:lang w:val="en-US" w:eastAsia="zh-CN"/>
@@ -2434,15 +2410,7 @@
               <w:noProof/>
               <w:lang w:val="en-US"/>
             </w:rPr>
-            <m:t>=</m:t>
-          </m:r>
-          <m:r>
-            <w:rPr>
-              <w:rFonts w:ascii="Cambria Math" w:hAnsi="Cambria Math" w:cs="CMR10"/>
-              <w:noProof/>
-              <w:lang w:val="en-US"/>
-            </w:rPr>
-            <m:t>H</m:t>
+            <m:t>=H</m:t>
           </m:r>
           <m:d>
             <m:dPr>
@@ -3059,8 +3027,6 @@
           <w:lang w:val="en-US"/>
         </w:rPr>
       </w:pPr>
-      <w:bookmarkStart w:id="0" w:name="_GoBack"/>
-      <w:bookmarkEnd w:id="0"/>
       <w:r>
         <w:rPr>
           <w:rFonts w:cs="CMR10"/>
@@ -3118,62 +3084,185 @@
         </w:rPr>
         <w:t>Expression for the impulse response:</w:t>
       </w:r>
-      <w:r>
-        <w:rPr>
-          <w:sz w:val="24"/>
-          <w:szCs w:val="24"/>
-          <w:lang w:val="en-US"/>
-        </w:rPr>
-        <w:br/>
-      </w:r>
-      <w:r>
-        <w:rPr>
-          <w:sz w:val="24"/>
-          <w:szCs w:val="24"/>
-          <w:lang w:val="en-US"/>
-        </w:rPr>
-        <w:br/>
-      </w:r>
-      <w:r>
-        <w:rPr>
-          <w:sz w:val="24"/>
-          <w:szCs w:val="24"/>
-          <w:lang w:val="en-US"/>
-        </w:rPr>
-        <w:br/>
-      </w:r>
-      <w:r>
-        <w:rPr>
-          <w:sz w:val="24"/>
-          <w:szCs w:val="24"/>
-          <w:lang w:val="en-US"/>
-        </w:rPr>
-        <w:br/>
-      </w:r>
-      <w:r>
-        <w:rPr>
-          <w:sz w:val="24"/>
-          <w:szCs w:val="24"/>
-          <w:lang w:val="en-US"/>
-        </w:rPr>
-        <w:br/>
-      </w:r>
-      <w:r>
-        <w:rPr>
-          <w:sz w:val="24"/>
-          <w:szCs w:val="24"/>
-          <w:lang w:val="en-US"/>
-        </w:rPr>
-        <w:br/>
-      </w:r>
-      <w:r>
-        <w:rPr>
-          <w:sz w:val="24"/>
-          <w:szCs w:val="24"/>
-          <w:lang w:val="en-US"/>
-        </w:rPr>
-        <w:br/>
-      </w:r>
+    </w:p>
+    <w:p>
+      <w:pPr>
+        <w:ind w:left="720"/>
+        <w:rPr>
+          <w:sz w:val="24"/>
+          <w:szCs w:val="24"/>
+          <w:lang w:val="en-US"/>
+        </w:rPr>
+      </w:pPr>
+      <m:oMathPara>
+        <m:oMath>
+          <m:f>
+            <m:fPr>
+              <m:ctrlPr>
+                <w:rPr>
+                  <w:rFonts w:ascii="Cambria Math" w:hAnsi="Cambria Math"/>
+                  <w:i/>
+                  <w:sz w:val="24"/>
+                  <w:szCs w:val="24"/>
+                  <w:lang w:val="en-US"/>
+                </w:rPr>
+              </m:ctrlPr>
+            </m:fPr>
+            <m:num>
+              <m:r>
+                <w:rPr>
+                  <w:rFonts w:ascii="Cambria Math" w:hAnsi="Cambria Math"/>
+                  <w:sz w:val="24"/>
+                  <w:szCs w:val="24"/>
+                  <w:lang w:val="en-US"/>
+                </w:rPr>
+                <m:t>1</m:t>
+              </m:r>
+            </m:num>
+            <m:den>
+              <m:r>
+                <w:rPr>
+                  <w:rFonts w:ascii="Cambria Math" w:hAnsi="Cambria Math"/>
+                  <w:sz w:val="24"/>
+                  <w:szCs w:val="24"/>
+                  <w:lang w:val="en-US"/>
+                </w:rPr>
+                <m:t>π*n</m:t>
+              </m:r>
+            </m:den>
+          </m:f>
+          <m:r>
+            <w:rPr>
+              <w:rFonts w:ascii="Cambria Math" w:hAnsi="Cambria Math"/>
+              <w:sz w:val="24"/>
+              <w:szCs w:val="24"/>
+              <w:lang w:val="en-US"/>
+            </w:rPr>
+            <m:t>*</m:t>
+          </m:r>
+          <m:func>
+            <m:funcPr>
+              <m:ctrlPr>
+                <w:rPr>
+                  <w:rFonts w:ascii="Cambria Math" w:hAnsi="Cambria Math"/>
+                  <w:i/>
+                  <w:sz w:val="24"/>
+                  <w:szCs w:val="24"/>
+                  <w:lang w:val="en-US"/>
+                </w:rPr>
+              </m:ctrlPr>
+            </m:funcPr>
+            <m:fName>
+              <m:r>
+                <m:rPr>
+                  <m:sty m:val="p"/>
+                </m:rPr>
+                <w:rPr>
+                  <w:rFonts w:ascii="Cambria Math" w:hAnsi="Cambria Math"/>
+                  <w:sz w:val="24"/>
+                  <w:szCs w:val="24"/>
+                  <w:lang w:val="en-US"/>
+                </w:rPr>
+                <m:t>sin</m:t>
+              </m:r>
+            </m:fName>
+            <m:e>
+              <m:f>
+                <m:fPr>
+                  <m:ctrlPr>
+                    <w:rPr>
+                      <w:rFonts w:ascii="Cambria Math" w:hAnsi="Cambria Math"/>
+                      <w:i/>
+                      <w:sz w:val="24"/>
+                      <w:szCs w:val="24"/>
+                      <w:lang w:val="en-US"/>
+                    </w:rPr>
+                  </m:ctrlPr>
+                </m:fPr>
+                <m:num>
+                  <m:r>
+                    <w:rPr>
+                      <w:rFonts w:ascii="Cambria Math" w:hAnsi="Cambria Math"/>
+                      <w:sz w:val="24"/>
+                      <w:szCs w:val="24"/>
+                      <w:lang w:val="en-US"/>
+                    </w:rPr>
+                    <m:t>π</m:t>
+                  </m:r>
+                </m:num>
+                <m:den>
+                  <m:r>
+                    <w:rPr>
+                      <w:rFonts w:ascii="Cambria Math" w:hAnsi="Cambria Math"/>
+                      <w:sz w:val="24"/>
+                      <w:szCs w:val="24"/>
+                      <w:lang w:val="en-US"/>
+                    </w:rPr>
+                    <m:t>3</m:t>
+                  </m:r>
+                </m:den>
+              </m:f>
+              <m:r>
+                <w:rPr>
+                  <w:rFonts w:ascii="Cambria Math" w:hAnsi="Cambria Math"/>
+                  <w:sz w:val="24"/>
+                  <w:szCs w:val="24"/>
+                  <w:lang w:val="en-US"/>
+                </w:rPr>
+                <m:t>*n</m:t>
+              </m:r>
+            </m:e>
+          </m:func>
+          <m:r>
+            <w:rPr>
+              <w:sz w:val="24"/>
+              <w:szCs w:val="24"/>
+              <w:lang w:val="en-US"/>
+            </w:rPr>
+            <w:br/>
+          </m:r>
+          <m:r>
+            <w:rPr>
+              <w:sz w:val="24"/>
+              <w:szCs w:val="24"/>
+              <w:lang w:val="en-US"/>
+            </w:rPr>
+            <w:br/>
+          </m:r>
+          <m:r>
+            <w:rPr>
+              <w:sz w:val="24"/>
+              <w:szCs w:val="24"/>
+              <w:lang w:val="en-US"/>
+            </w:rPr>
+            <w:br/>
+          </m:r>
+          <m:r>
+            <w:rPr>
+              <w:sz w:val="24"/>
+              <w:szCs w:val="24"/>
+              <w:lang w:val="en-US"/>
+            </w:rPr>
+            <w:br/>
+          </m:r>
+          <m:r>
+            <w:rPr>
+              <w:sz w:val="24"/>
+              <w:szCs w:val="24"/>
+              <w:lang w:val="en-US"/>
+            </w:rPr>
+            <w:br/>
+          </m:r>
+          <m:r>
+            <w:rPr>
+              <w:sz w:val="24"/>
+              <w:szCs w:val="24"/>
+              <w:lang w:val="en-US"/>
+            </w:rPr>
+            <w:br/>
+          </m:r>
+        </m:oMath>
+      </m:oMathPara>
     </w:p>
     <w:p>
       <w:pPr>
@@ -3198,15 +3287,13 @@
       </w:pPr>
       <w:r>
         <w:rPr>
-          <w:rFonts w:cs="CMR10"/>
           <w:noProof/>
-          <w:lang w:val="en-US"/>
         </w:rPr>
         <w:drawing>
-          <wp:inline distT="0" distB="0" distL="0" distR="0">
-            <wp:extent cx="4762500" cy="3429000"/>
-            <wp:effectExtent l="0" t="0" r="0" b="0"/>
-            <wp:docPr id="6" name="Afbeelding 6" descr="figuur"/>
+          <wp:inline distT="0" distB="0" distL="0" distR="0" wp14:anchorId="0C5838D4" wp14:editId="75159E3D">
+            <wp:extent cx="4709160" cy="3538618"/>
+            <wp:effectExtent l="0" t="0" r="0" b="5080"/>
+            <wp:docPr id="2" name="Picture 2"/>
             <wp:cNvGraphicFramePr>
               <a:graphicFrameLocks xmlns:a="http://schemas.openxmlformats.org/drawingml/2006/main" noChangeAspect="1"/>
             </wp:cNvGraphicFramePr>
@@ -3214,13 +3301,444 @@
               <a:graphicData uri="http://schemas.openxmlformats.org/drawingml/2006/picture">
                 <pic:pic xmlns:pic="http://schemas.openxmlformats.org/drawingml/2006/picture">
                   <pic:nvPicPr>
-                    <pic:cNvPr id="0" name="Picture 6" descr="figuur"/>
+                    <pic:cNvPr id="1" name=""/>
+                    <pic:cNvPicPr/>
+                  </pic:nvPicPr>
+                  <pic:blipFill>
+                    <a:blip r:embed="rId12"/>
+                    <a:stretch>
+                      <a:fillRect/>
+                    </a:stretch>
+                  </pic:blipFill>
+                  <pic:spPr>
+                    <a:xfrm>
+                      <a:off x="0" y="0"/>
+                      <a:ext cx="4726023" cy="3551289"/>
+                    </a:xfrm>
+                    <a:prstGeom prst="rect">
+                      <a:avLst/>
+                    </a:prstGeom>
+                  </pic:spPr>
+                </pic:pic>
+              </a:graphicData>
+            </a:graphic>
+          </wp:inline>
+        </w:drawing>
+      </w:r>
+      <w:r>
+        <w:rPr>
+          <w:rFonts w:cs="CMR10"/>
+          <w:noProof/>
+          <w:lang w:val="en-US"/>
+        </w:rPr>
+        <w:t xml:space="preserve"> </w:t>
+      </w:r>
+    </w:p>
+    <w:p>
+      <w:pPr>
+        <w:pStyle w:val="Caption"/>
+        <w:jc w:val="center"/>
+        <w:rPr>
+          <w:rFonts w:cs="CMR10"/>
+          <w:lang w:val="en-US" w:eastAsia="zh-CN"/>
+        </w:rPr>
+      </w:pPr>
+      <w:r>
+        <w:rPr>
+          <w:lang w:val="en-US"/>
+        </w:rPr>
+        <w:t xml:space="preserve">Figure </w:t>
+      </w:r>
+      <w:r>
+        <w:rPr>
+          <w:lang w:val="en-US"/>
+        </w:rPr>
+        <w:t>6</w:t>
+      </w:r>
+      <w:r>
+        <w:rPr>
+          <w:lang w:val="en-US"/>
+        </w:rPr>
+        <w:t xml:space="preserve">: </w:t>
+      </w:r>
+      <w:r>
+        <w:rPr>
+          <w:lang w:val="en-US" w:eastAsia="zh-CN"/>
+        </w:rPr>
+        <w:t>impulse response for N = 11</w:t>
+      </w:r>
+    </w:p>
+    <w:p>
+      <w:pPr>
+        <w:rPr>
+          <w:rFonts w:cs="CMR10"/>
+          <w:noProof/>
+          <w:sz w:val="24"/>
+          <w:szCs w:val="24"/>
+          <w:lang w:val="en-US"/>
+        </w:rPr>
+      </w:pPr>
+    </w:p>
+    <w:p>
+      <w:pPr>
+        <w:numPr>
+          <w:ilvl w:val="0"/>
+          <w:numId w:val="17"/>
+        </w:numPr>
+        <w:rPr>
+          <w:rFonts w:cs="CMR10"/>
+          <w:noProof/>
+          <w:sz w:val="24"/>
+          <w:szCs w:val="24"/>
+          <w:lang w:val="en-US"/>
+        </w:rPr>
+      </w:pPr>
+      <w:r>
+        <w:rPr>
+          <w:rFonts w:cs="CMR10"/>
+          <w:noProof/>
+          <w:sz w:val="24"/>
+          <w:szCs w:val="24"/>
+          <w:lang w:val="en-US"/>
+        </w:rPr>
+        <w:t>Play x[n] and explain what you hear:</w:t>
+      </w:r>
+    </w:p>
+    <w:p>
+      <w:pPr>
+        <w:ind w:left="708"/>
+        <w:rPr>
+          <w:rFonts w:cs="CMR10"/>
+          <w:noProof/>
+          <w:sz w:val="24"/>
+          <w:szCs w:val="24"/>
+          <w:lang w:val="en-US"/>
+        </w:rPr>
+      </w:pPr>
+      <w:r>
+        <w:rPr>
+          <w:rFonts w:cs="CMR10"/>
+          <w:noProof/>
+          <w:sz w:val="24"/>
+          <w:szCs w:val="24"/>
+          <w:lang w:val="en-US"/>
+        </w:rPr>
+        <w:t xml:space="preserve">It sounds lower then the original signal, while also sounding misshaped. This is because the low pass filter’s impulse respons is not infinite thus </w:t>
+      </w:r>
+      <w:r>
+        <w:rPr>
+          <w:rFonts w:cs="CMR10"/>
+          <w:noProof/>
+          <w:sz w:val="24"/>
+          <w:szCs w:val="24"/>
+          <w:lang w:val="en-US"/>
+        </w:rPr>
+        <w:t xml:space="preserve">passing through artifacts of the original higher frequent signal. </w:t>
+      </w:r>
+      <w:bookmarkStart w:id="0" w:name="_GoBack"/>
+      <w:bookmarkEnd w:id="0"/>
+    </w:p>
+    <w:p>
+      <w:pPr>
+        <w:rPr>
+          <w:rFonts w:cs="CMR10"/>
+          <w:b/>
+          <w:noProof/>
+          <w:sz w:val="24"/>
+          <w:szCs w:val="24"/>
+          <w:lang w:val="en-US"/>
+        </w:rPr>
+      </w:pPr>
+      <w:r>
+        <w:rPr>
+          <w:rFonts w:cs="CMR10"/>
+          <w:b/>
+          <w:noProof/>
+          <w:sz w:val="24"/>
+          <w:szCs w:val="24"/>
+          <w:lang w:val="en-US"/>
+        </w:rPr>
+        <w:br w:type="page"/>
+      </w:r>
+      <w:r>
+        <w:rPr>
+          <w:rFonts w:cs="CMR10"/>
+          <w:b/>
+          <w:noProof/>
+          <w:sz w:val="24"/>
+          <w:szCs w:val="24"/>
+          <w:lang w:val="en-US"/>
+        </w:rPr>
+        <w:lastRenderedPageBreak/>
+        <w:t>Assignment 7</w:t>
+      </w:r>
+      <w:r>
+        <w:rPr>
+          <w:rFonts w:cs="CMR10"/>
+          <w:b/>
+          <w:noProof/>
+          <w:sz w:val="24"/>
+          <w:szCs w:val="24"/>
+          <w:lang w:val="en-US"/>
+        </w:rPr>
+        <w:t>: Calculation of convolution via FTD and IFTD</w:t>
+      </w:r>
+    </w:p>
+    <w:p>
+      <w:pPr>
+        <w:rPr>
+          <w:rFonts w:cs="CMR10"/>
+          <w:noProof/>
+          <w:sz w:val="24"/>
+          <w:szCs w:val="24"/>
+          <w:lang w:val="en-US"/>
+        </w:rPr>
+      </w:pPr>
+      <w:r>
+        <w:rPr>
+          <w:rFonts w:cs="CMR10"/>
+          <w:noProof/>
+          <w:sz w:val="24"/>
+          <w:szCs w:val="24"/>
+          <w:lang w:val="en-US"/>
+        </w:rPr>
+        <w:t>Calculation</w:t>
+      </w:r>
+      <w:r>
+        <w:rPr>
+          <w:rFonts w:cs="CMR10"/>
+          <w:noProof/>
+          <w:sz w:val="24"/>
+          <w:szCs w:val="24"/>
+          <w:lang w:val="en-US"/>
+        </w:rPr>
+        <w:t>:</w:t>
+      </w:r>
+    </w:p>
+    <w:p>
+      <w:pPr>
+        <w:rPr>
+          <w:rFonts w:cs="CMR10"/>
+          <w:noProof/>
+          <w:sz w:val="24"/>
+          <w:szCs w:val="24"/>
+          <w:lang w:val="en-US"/>
+        </w:rPr>
+      </w:pPr>
+    </w:p>
+    <w:p>
+      <w:pPr>
+        <w:rPr>
+          <w:rFonts w:cs="CMR10"/>
+          <w:b/>
+          <w:noProof/>
+          <w:sz w:val="24"/>
+          <w:szCs w:val="24"/>
+          <w:lang w:val="en-US"/>
+        </w:rPr>
+      </w:pPr>
+    </w:p>
+    <w:p>
+      <w:pPr>
+        <w:rPr>
+          <w:rFonts w:cs="CMR10"/>
+          <w:b/>
+          <w:noProof/>
+          <w:sz w:val="24"/>
+          <w:szCs w:val="24"/>
+          <w:lang w:val="en-US"/>
+        </w:rPr>
+      </w:pPr>
+    </w:p>
+    <w:p>
+      <w:pPr>
+        <w:rPr>
+          <w:rFonts w:cs="CMR10"/>
+          <w:b/>
+          <w:noProof/>
+          <w:sz w:val="24"/>
+          <w:szCs w:val="24"/>
+          <w:lang w:val="en-US"/>
+        </w:rPr>
+      </w:pPr>
+    </w:p>
+    <w:p>
+      <w:pPr>
+        <w:rPr>
+          <w:rFonts w:cs="CMR10"/>
+          <w:b/>
+          <w:noProof/>
+          <w:sz w:val="24"/>
+          <w:szCs w:val="24"/>
+          <w:lang w:val="en-US"/>
+        </w:rPr>
+      </w:pPr>
+    </w:p>
+    <w:p>
+      <w:pPr>
+        <w:rPr>
+          <w:rFonts w:cs="CMR10"/>
+          <w:b/>
+          <w:noProof/>
+          <w:sz w:val="24"/>
+          <w:szCs w:val="24"/>
+          <w:lang w:val="en-US"/>
+        </w:rPr>
+      </w:pPr>
+    </w:p>
+    <w:p>
+      <w:pPr>
+        <w:rPr>
+          <w:rFonts w:cs="CMR10"/>
+          <w:b/>
+          <w:noProof/>
+          <w:sz w:val="24"/>
+          <w:szCs w:val="24"/>
+          <w:lang w:val="en-US"/>
+        </w:rPr>
+      </w:pPr>
+    </w:p>
+    <w:p>
+      <w:pPr>
+        <w:rPr>
+          <w:rFonts w:cs="CMR10"/>
+          <w:b/>
+          <w:noProof/>
+          <w:sz w:val="24"/>
+          <w:szCs w:val="24"/>
+          <w:lang w:val="en-US"/>
+        </w:rPr>
+      </w:pPr>
+    </w:p>
+    <w:p>
+      <w:pPr>
+        <w:rPr>
+          <w:rFonts w:cs="CMR10"/>
+          <w:b/>
+          <w:noProof/>
+          <w:sz w:val="24"/>
+          <w:szCs w:val="24"/>
+          <w:lang w:val="en-US"/>
+        </w:rPr>
+      </w:pPr>
+    </w:p>
+    <w:p>
+      <w:pPr>
+        <w:rPr>
+          <w:rFonts w:cs="CMR10"/>
+          <w:b/>
+          <w:noProof/>
+          <w:sz w:val="24"/>
+          <w:szCs w:val="24"/>
+          <w:lang w:val="en-US"/>
+        </w:rPr>
+      </w:pPr>
+    </w:p>
+    <w:p>
+      <w:pPr>
+        <w:rPr>
+          <w:rFonts w:cs="CMR10"/>
+          <w:b/>
+          <w:noProof/>
+          <w:sz w:val="24"/>
+          <w:szCs w:val="24"/>
+          <w:lang w:val="en-US"/>
+        </w:rPr>
+      </w:pPr>
+    </w:p>
+    <w:p>
+      <w:pPr>
+        <w:rPr>
+          <w:rFonts w:cs="CMR10"/>
+          <w:b/>
+          <w:noProof/>
+          <w:sz w:val="24"/>
+          <w:szCs w:val="24"/>
+          <w:lang w:val="en-US"/>
+        </w:rPr>
+      </w:pPr>
+      <w:r>
+        <w:rPr>
+          <w:rFonts w:cs="CMR10"/>
+          <w:b/>
+          <w:noProof/>
+          <w:sz w:val="24"/>
+          <w:szCs w:val="24"/>
+          <w:lang w:val="en-US"/>
+        </w:rPr>
+        <w:t>Assignment 8</w:t>
+      </w:r>
+      <w:r>
+        <w:rPr>
+          <w:rFonts w:cs="CMR10"/>
+          <w:b/>
+          <w:noProof/>
+          <w:sz w:val="24"/>
+          <w:szCs w:val="24"/>
+          <w:lang w:val="en-US"/>
+        </w:rPr>
+        <w:t xml:space="preserve">: </w:t>
+      </w:r>
+      <w:r>
+        <w:rPr>
+          <w:rFonts w:cs="CMR10"/>
+          <w:b/>
+          <w:noProof/>
+          <w:sz w:val="24"/>
+          <w:szCs w:val="24"/>
+          <w:lang w:val="en-US"/>
+        </w:rPr>
+        <w:t>Sampling a sinusoidal signal</w:t>
+      </w:r>
+    </w:p>
+    <w:p>
+      <w:pPr>
+        <w:numPr>
+          <w:ilvl w:val="0"/>
+          <w:numId w:val="18"/>
+        </w:numPr>
+        <w:rPr>
+          <w:rFonts w:cs="CMR10"/>
+          <w:noProof/>
+          <w:sz w:val="24"/>
+          <w:szCs w:val="24"/>
+          <w:lang w:val="en-US"/>
+        </w:rPr>
+      </w:pPr>
+    </w:p>
+    <w:p>
+      <w:pPr>
+        <w:rPr>
+          <w:rFonts w:cs="CMR10"/>
+          <w:noProof/>
+          <w:lang w:val="en-US"/>
+        </w:rPr>
+      </w:pPr>
+      <w:r>
+        <w:rPr>
+          <w:rFonts w:cs="CMR10"/>
+          <w:noProof/>
+          <w:lang w:val="en-US"/>
+        </w:rPr>
+        <w:drawing>
+          <wp:inline distT="0" distB="0" distL="0" distR="0">
+            <wp:extent cx="4762500" cy="3429000"/>
+            <wp:effectExtent l="0" t="0" r="0" b="0"/>
+            <wp:docPr id="7" name="Afbeelding 7" descr="figuur"/>
+            <wp:cNvGraphicFramePr>
+              <a:graphicFrameLocks xmlns:a="http://schemas.openxmlformats.org/drawingml/2006/main" noChangeAspect="1"/>
+            </wp:cNvGraphicFramePr>
+            <a:graphic xmlns:a="http://schemas.openxmlformats.org/drawingml/2006/main">
+              <a:graphicData uri="http://schemas.openxmlformats.org/drawingml/2006/picture">
+                <pic:pic xmlns:pic="http://schemas.openxmlformats.org/drawingml/2006/picture">
+                  <pic:nvPicPr>
+                    <pic:cNvPr id="0" name="Picture 7" descr="figuur"/>
                     <pic:cNvPicPr>
                       <a:picLocks noChangeAspect="1" noChangeArrowheads="1"/>
                     </pic:cNvPicPr>
                   </pic:nvPicPr>
                   <pic:blipFill>
-                    <a:blip r:embed="rId12">
+                    <a:blip r:embed="rId13">
                       <a:extLst>
                         <a:ext uri="{28A0092B-C50C-407E-A947-70E740481C1C}">
                           <a14:useLocalDpi xmlns:a14="http://schemas.microsoft.com/office/drawing/2010/main" val="0"/>
@@ -3254,421 +3772,7 @@
     </w:p>
     <w:p>
       <w:pPr>
-        <w:pStyle w:val="Bijschrift"/>
-        <w:jc w:val="center"/>
-        <w:rPr>
-          <w:rFonts w:cs="CMR10"/>
-          <w:lang w:val="en-US" w:eastAsia="zh-CN"/>
-        </w:rPr>
-      </w:pPr>
-      <w:r>
-        <w:rPr>
-          <w:lang w:val="en-US"/>
-        </w:rPr>
-        <w:t xml:space="preserve">Figure </w:t>
-      </w:r>
-      <w:r>
-        <w:rPr>
-          <w:lang w:val="en-US"/>
-        </w:rPr>
-        <w:t>6</w:t>
-      </w:r>
-      <w:r>
-        <w:rPr>
-          <w:lang w:val="en-US"/>
-        </w:rPr>
-        <w:t xml:space="preserve">: </w:t>
-      </w:r>
-      <w:r>
-        <w:rPr>
-          <w:lang w:val="en-US" w:eastAsia="zh-CN"/>
-        </w:rPr>
-        <w:t>impulse response for N = 11</w:t>
-      </w:r>
-    </w:p>
-    <w:p>
-      <w:pPr>
-        <w:rPr>
-          <w:rFonts w:cs="CMR10"/>
-          <w:noProof/>
-          <w:sz w:val="24"/>
-          <w:szCs w:val="24"/>
-          <w:lang w:val="en-US"/>
-        </w:rPr>
-      </w:pPr>
-    </w:p>
-    <w:p>
-      <w:pPr>
-        <w:numPr>
-          <w:ilvl w:val="0"/>
-          <w:numId w:val="17"/>
-        </w:numPr>
-        <w:rPr>
-          <w:rFonts w:cs="CMR10"/>
-          <w:noProof/>
-          <w:sz w:val="24"/>
-          <w:szCs w:val="24"/>
-          <w:lang w:val="en-US"/>
-        </w:rPr>
-      </w:pPr>
-      <w:r>
-        <w:rPr>
-          <w:rFonts w:cs="CMR10"/>
-          <w:noProof/>
-          <w:sz w:val="24"/>
-          <w:szCs w:val="24"/>
-          <w:lang w:val="en-US"/>
-        </w:rPr>
-        <w:t>Play x[n] and explain what you hear:</w:t>
-      </w:r>
-    </w:p>
-    <w:p>
-      <w:pPr>
-        <w:rPr>
-          <w:rFonts w:cs="CMR10"/>
-          <w:b/>
-          <w:noProof/>
-          <w:sz w:val="24"/>
-          <w:szCs w:val="24"/>
-          <w:lang w:val="en-US"/>
-        </w:rPr>
-      </w:pPr>
-    </w:p>
-    <w:p>
-      <w:pPr>
-        <w:rPr>
-          <w:rFonts w:cs="CMR10"/>
-          <w:b/>
-          <w:noProof/>
-          <w:sz w:val="24"/>
-          <w:szCs w:val="24"/>
-          <w:lang w:val="en-US"/>
-        </w:rPr>
-      </w:pPr>
-      <w:r>
-        <w:rPr>
-          <w:rFonts w:cs="CMR10"/>
-          <w:b/>
-          <w:noProof/>
-          <w:sz w:val="24"/>
-          <w:szCs w:val="24"/>
-          <w:lang w:val="en-US"/>
-        </w:rPr>
-        <w:br w:type="page"/>
-      </w:r>
-      <w:r>
-        <w:rPr>
-          <w:rFonts w:cs="CMR10"/>
-          <w:b/>
-          <w:noProof/>
-          <w:sz w:val="24"/>
-          <w:szCs w:val="24"/>
-          <w:lang w:val="en-US"/>
-        </w:rPr>
-        <w:lastRenderedPageBreak/>
-        <w:t>Assignment 7</w:t>
-      </w:r>
-      <w:r>
-        <w:rPr>
-          <w:rFonts w:cs="CMR10"/>
-          <w:b/>
-          <w:noProof/>
-          <w:sz w:val="24"/>
-          <w:szCs w:val="24"/>
-          <w:lang w:val="en-US"/>
-        </w:rPr>
-        <w:t>: Calculation of convolution via FTD and IFTD</w:t>
-      </w:r>
-    </w:p>
-    <w:p>
-      <w:pPr>
-        <w:rPr>
-          <w:rFonts w:cs="CMR10"/>
-          <w:noProof/>
-          <w:sz w:val="24"/>
-          <w:szCs w:val="24"/>
-          <w:lang w:val="en-US"/>
-        </w:rPr>
-      </w:pPr>
-      <w:r>
-        <w:rPr>
-          <w:rFonts w:cs="CMR10"/>
-          <w:noProof/>
-          <w:sz w:val="24"/>
-          <w:szCs w:val="24"/>
-          <w:lang w:val="en-US"/>
-        </w:rPr>
-        <w:t>Calculation</w:t>
-      </w:r>
-      <w:r>
-        <w:rPr>
-          <w:rFonts w:cs="CMR10"/>
-          <w:noProof/>
-          <w:sz w:val="24"/>
-          <w:szCs w:val="24"/>
-          <w:lang w:val="en-US"/>
-        </w:rPr>
-        <w:t>:</w:t>
-      </w:r>
-    </w:p>
-    <w:p>
-      <w:pPr>
-        <w:rPr>
-          <w:rFonts w:cs="CMR10"/>
-          <w:noProof/>
-          <w:sz w:val="24"/>
-          <w:szCs w:val="24"/>
-          <w:lang w:val="en-US"/>
-        </w:rPr>
-      </w:pPr>
-    </w:p>
-    <w:p>
-      <w:pPr>
-        <w:rPr>
-          <w:rFonts w:cs="CMR10"/>
-          <w:b/>
-          <w:noProof/>
-          <w:sz w:val="24"/>
-          <w:szCs w:val="24"/>
-          <w:lang w:val="en-US"/>
-        </w:rPr>
-      </w:pPr>
-    </w:p>
-    <w:p>
-      <w:pPr>
-        <w:rPr>
-          <w:rFonts w:cs="CMR10"/>
-          <w:b/>
-          <w:noProof/>
-          <w:sz w:val="24"/>
-          <w:szCs w:val="24"/>
-          <w:lang w:val="en-US"/>
-        </w:rPr>
-      </w:pPr>
-    </w:p>
-    <w:p>
-      <w:pPr>
-        <w:rPr>
-          <w:rFonts w:cs="CMR10"/>
-          <w:b/>
-          <w:noProof/>
-          <w:sz w:val="24"/>
-          <w:szCs w:val="24"/>
-          <w:lang w:val="en-US"/>
-        </w:rPr>
-      </w:pPr>
-    </w:p>
-    <w:p>
-      <w:pPr>
-        <w:rPr>
-          <w:rFonts w:cs="CMR10"/>
-          <w:b/>
-          <w:noProof/>
-          <w:sz w:val="24"/>
-          <w:szCs w:val="24"/>
-          <w:lang w:val="en-US"/>
-        </w:rPr>
-      </w:pPr>
-    </w:p>
-    <w:p>
-      <w:pPr>
-        <w:rPr>
-          <w:rFonts w:cs="CMR10"/>
-          <w:b/>
-          <w:noProof/>
-          <w:sz w:val="24"/>
-          <w:szCs w:val="24"/>
-          <w:lang w:val="en-US"/>
-        </w:rPr>
-      </w:pPr>
-    </w:p>
-    <w:p>
-      <w:pPr>
-        <w:rPr>
-          <w:rFonts w:cs="CMR10"/>
-          <w:b/>
-          <w:noProof/>
-          <w:sz w:val="24"/>
-          <w:szCs w:val="24"/>
-          <w:lang w:val="en-US"/>
-        </w:rPr>
-      </w:pPr>
-    </w:p>
-    <w:p>
-      <w:pPr>
-        <w:rPr>
-          <w:rFonts w:cs="CMR10"/>
-          <w:b/>
-          <w:noProof/>
-          <w:sz w:val="24"/>
-          <w:szCs w:val="24"/>
-          <w:lang w:val="en-US"/>
-        </w:rPr>
-      </w:pPr>
-    </w:p>
-    <w:p>
-      <w:pPr>
-        <w:rPr>
-          <w:rFonts w:cs="CMR10"/>
-          <w:b/>
-          <w:noProof/>
-          <w:sz w:val="24"/>
-          <w:szCs w:val="24"/>
-          <w:lang w:val="en-US"/>
-        </w:rPr>
-      </w:pPr>
-    </w:p>
-    <w:p>
-      <w:pPr>
-        <w:rPr>
-          <w:rFonts w:cs="CMR10"/>
-          <w:b/>
-          <w:noProof/>
-          <w:sz w:val="24"/>
-          <w:szCs w:val="24"/>
-          <w:lang w:val="en-US"/>
-        </w:rPr>
-      </w:pPr>
-    </w:p>
-    <w:p>
-      <w:pPr>
-        <w:rPr>
-          <w:rFonts w:cs="CMR10"/>
-          <w:b/>
-          <w:noProof/>
-          <w:sz w:val="24"/>
-          <w:szCs w:val="24"/>
-          <w:lang w:val="en-US"/>
-        </w:rPr>
-      </w:pPr>
-    </w:p>
-    <w:p>
-      <w:pPr>
-        <w:rPr>
-          <w:rFonts w:cs="CMR10"/>
-          <w:b/>
-          <w:noProof/>
-          <w:sz w:val="24"/>
-          <w:szCs w:val="24"/>
-          <w:lang w:val="en-US"/>
-        </w:rPr>
-      </w:pPr>
-      <w:r>
-        <w:rPr>
-          <w:rFonts w:cs="CMR10"/>
-          <w:b/>
-          <w:noProof/>
-          <w:sz w:val="24"/>
-          <w:szCs w:val="24"/>
-          <w:lang w:val="en-US"/>
-        </w:rPr>
-        <w:t>Assignment 8</w:t>
-      </w:r>
-      <w:r>
-        <w:rPr>
-          <w:rFonts w:cs="CMR10"/>
-          <w:b/>
-          <w:noProof/>
-          <w:sz w:val="24"/>
-          <w:szCs w:val="24"/>
-          <w:lang w:val="en-US"/>
-        </w:rPr>
-        <w:t xml:space="preserve">: </w:t>
-      </w:r>
-      <w:r>
-        <w:rPr>
-          <w:rFonts w:cs="CMR10"/>
-          <w:b/>
-          <w:noProof/>
-          <w:sz w:val="24"/>
-          <w:szCs w:val="24"/>
-          <w:lang w:val="en-US"/>
-        </w:rPr>
-        <w:t>Sampling a sinusoidal signal</w:t>
-      </w:r>
-    </w:p>
-    <w:p>
-      <w:pPr>
-        <w:numPr>
-          <w:ilvl w:val="0"/>
-          <w:numId w:val="18"/>
-        </w:numPr>
-        <w:rPr>
-          <w:rFonts w:cs="CMR10"/>
-          <w:noProof/>
-          <w:sz w:val="24"/>
-          <w:szCs w:val="24"/>
-          <w:lang w:val="en-US"/>
-        </w:rPr>
-      </w:pPr>
-    </w:p>
-    <w:p>
-      <w:pPr>
-        <w:rPr>
-          <w:rFonts w:cs="CMR10"/>
-          <w:noProof/>
-          <w:lang w:val="en-US"/>
-        </w:rPr>
-      </w:pPr>
-      <w:r>
-        <w:rPr>
-          <w:rFonts w:cs="CMR10"/>
-          <w:noProof/>
-          <w:lang w:val="en-US"/>
-        </w:rPr>
-        <w:drawing>
-          <wp:inline distT="0" distB="0" distL="0" distR="0">
-            <wp:extent cx="4762500" cy="3429000"/>
-            <wp:effectExtent l="0" t="0" r="0" b="0"/>
-            <wp:docPr id="7" name="Afbeelding 7" descr="figuur"/>
-            <wp:cNvGraphicFramePr>
-              <a:graphicFrameLocks xmlns:a="http://schemas.openxmlformats.org/drawingml/2006/main" noChangeAspect="1"/>
-            </wp:cNvGraphicFramePr>
-            <a:graphic xmlns:a="http://schemas.openxmlformats.org/drawingml/2006/main">
-              <a:graphicData uri="http://schemas.openxmlformats.org/drawingml/2006/picture">
-                <pic:pic xmlns:pic="http://schemas.openxmlformats.org/drawingml/2006/picture">
-                  <pic:nvPicPr>
-                    <pic:cNvPr id="0" name="Picture 7" descr="figuur"/>
-                    <pic:cNvPicPr>
-                      <a:picLocks noChangeAspect="1" noChangeArrowheads="1"/>
-                    </pic:cNvPicPr>
-                  </pic:nvPicPr>
-                  <pic:blipFill>
-                    <a:blip r:embed="rId12">
-                      <a:extLst>
-                        <a:ext uri="{28A0092B-C50C-407E-A947-70E740481C1C}">
-                          <a14:useLocalDpi xmlns:a14="http://schemas.microsoft.com/office/drawing/2010/main" val="0"/>
-                        </a:ext>
-                      </a:extLst>
-                    </a:blip>
-                    <a:srcRect/>
-                    <a:stretch>
-                      <a:fillRect/>
-                    </a:stretch>
-                  </pic:blipFill>
-                  <pic:spPr bwMode="auto">
-                    <a:xfrm>
-                      <a:off x="0" y="0"/>
-                      <a:ext cx="4762500" cy="3429000"/>
-                    </a:xfrm>
-                    <a:prstGeom prst="rect">
-                      <a:avLst/>
-                    </a:prstGeom>
-                    <a:noFill/>
-                    <a:ln>
-                      <a:noFill/>
-                    </a:ln>
-                  </pic:spPr>
-                </pic:pic>
-              </a:graphicData>
-            </a:graphic>
-          </wp:inline>
-        </w:drawing>
-      </w:r>
-    </w:p>
-    <w:p>
-      <w:pPr>
-        <w:pStyle w:val="Bijschrift"/>
+        <w:pStyle w:val="Caption"/>
         <w:jc w:val="center"/>
         <w:rPr>
           <w:rFonts w:cs="CMR10"/>
@@ -3877,7 +3981,7 @@
                     </pic:cNvPicPr>
                   </pic:nvPicPr>
                   <pic:blipFill>
-                    <a:blip r:embed="rId12">
+                    <a:blip r:embed="rId13">
                       <a:extLst>
                         <a:ext uri="{28A0092B-C50C-407E-A947-70E740481C1C}">
                           <a14:useLocalDpi xmlns:a14="http://schemas.microsoft.com/office/drawing/2010/main" val="0"/>
@@ -3911,7 +4015,7 @@
     </w:p>
     <w:p>
       <w:pPr>
-        <w:pStyle w:val="Bijschrift"/>
+        <w:pStyle w:val="Caption"/>
         <w:jc w:val="center"/>
         <w:rPr>
           <w:lang w:val="en-US" w:eastAsia="zh-CN"/>
@@ -4253,12 +4357,12 @@
       </w:pPr>
     </w:p>
     <w:sectPr>
-      <w:headerReference w:type="even" r:id="rId13"/>
-      <w:headerReference w:type="default" r:id="rId14"/>
-      <w:footerReference w:type="even" r:id="rId15"/>
-      <w:footerReference w:type="default" r:id="rId16"/>
-      <w:headerReference w:type="first" r:id="rId17"/>
-      <w:footerReference w:type="first" r:id="rId18"/>
+      <w:headerReference w:type="even" r:id="rId14"/>
+      <w:headerReference w:type="default" r:id="rId15"/>
+      <w:footerReference w:type="even" r:id="rId16"/>
+      <w:footerReference w:type="default" r:id="rId17"/>
+      <w:headerReference w:type="first" r:id="rId18"/>
+      <w:footerReference w:type="first" r:id="rId19"/>
       <w:pgSz w:w="11906" w:h="16838"/>
       <w:pgMar w:top="1417" w:right="1417" w:bottom="1417" w:left="1417" w:header="708" w:footer="708" w:gutter="0"/>
       <w:cols w:space="708"/>
@@ -4298,7 +4402,7 @@
 <w:ftr xmlns:wpc="http://schemas.microsoft.com/office/word/2010/wordprocessingCanvas" xmlns:cx="http://schemas.microsoft.com/office/drawing/2014/chartex" xmlns:cx1="http://schemas.microsoft.com/office/drawing/2015/9/8/chartex" xmlns:cx2="http://schemas.microsoft.com/office/drawing/2015/10/21/chartex" xmlns:cx3="http://schemas.microsoft.com/office/drawing/2016/5/9/chartex" xmlns:cx4="http://schemas.microsoft.com/office/drawing/2016/5/10/chartex" xmlns:cx5="http://schemas.microsoft.com/office/drawing/2016/5/11/chartex" xmlns:cx6="http://schemas.microsoft.com/office/drawing/2016/5/12/chartex" xmlns:cx7="http://schemas.microsoft.com/office/drawing/2016/5/13/chartex" xmlns:cx8="http://schemas.microsoft.com/office/drawing/2016/5/14/chartex" xmlns:mc="http://schemas.openxmlformats.org/markup-compatibility/2006" xmlns:aink="http://schemas.microsoft.com/office/drawing/2016/ink" xmlns:am3d="http://schemas.microsoft.com/office/drawing/2017/model3d" xmlns:o="urn:schemas-microsoft-com:office:office" xmlns:r="http://schemas.openxmlformats.org/officeDocument/2006/relationships" xmlns:m="http://schemas.openxmlformats.org/officeDocument/2006/math" xmlns:v="urn:schemas-microsoft-com:vml" xmlns:wp14="http://schemas.microsoft.com/office/word/2010/wordprocessingDrawing" xmlns:wp="http://schemas.openxmlformats.org/drawingml/2006/wordprocessingDrawing" xmlns:w10="urn:schemas-microsoft-com:office:word" xmlns:w="http://schemas.openxmlformats.org/wordprocessingml/2006/main" xmlns:w14="http://schemas.microsoft.com/office/word/2010/wordml" xmlns:w15="http://schemas.microsoft.com/office/word/2012/wordml" xmlns:w16cid="http://schemas.microsoft.com/office/word/2016/wordml/cid" xmlns:w16se="http://schemas.microsoft.com/office/word/2015/wordml/symex" xmlns:wpg="http://schemas.microsoft.com/office/word/2010/wordprocessingGroup" xmlns:wpi="http://schemas.microsoft.com/office/word/2010/wordprocessingInk" xmlns:wne="http://schemas.microsoft.com/office/word/2006/wordml" xmlns:wps="http://schemas.microsoft.com/office/word/2010/wordprocessingShape" mc:Ignorable="w14 w15 w16se w16cid wp14">
   <w:p>
     <w:pPr>
-      <w:pStyle w:val="Voettekst"/>
+      <w:pStyle w:val="Footer"/>
     </w:pPr>
   </w:p>
 </w:ftr>
@@ -4308,7 +4412,7 @@
 <w:ftr xmlns:wpc="http://schemas.microsoft.com/office/word/2010/wordprocessingCanvas" xmlns:cx="http://schemas.microsoft.com/office/drawing/2014/chartex" xmlns:cx1="http://schemas.microsoft.com/office/drawing/2015/9/8/chartex" xmlns:cx2="http://schemas.microsoft.com/office/drawing/2015/10/21/chartex" xmlns:cx3="http://schemas.microsoft.com/office/drawing/2016/5/9/chartex" xmlns:cx4="http://schemas.microsoft.com/office/drawing/2016/5/10/chartex" xmlns:cx5="http://schemas.microsoft.com/office/drawing/2016/5/11/chartex" xmlns:cx6="http://schemas.microsoft.com/office/drawing/2016/5/12/chartex" xmlns:cx7="http://schemas.microsoft.com/office/drawing/2016/5/13/chartex" xmlns:cx8="http://schemas.microsoft.com/office/drawing/2016/5/14/chartex" xmlns:mc="http://schemas.openxmlformats.org/markup-compatibility/2006" xmlns:aink="http://schemas.microsoft.com/office/drawing/2016/ink" xmlns:am3d="http://schemas.microsoft.com/office/drawing/2017/model3d" xmlns:o="urn:schemas-microsoft-com:office:office" xmlns:r="http://schemas.openxmlformats.org/officeDocument/2006/relationships" xmlns:m="http://schemas.openxmlformats.org/officeDocument/2006/math" xmlns:v="urn:schemas-microsoft-com:vml" xmlns:wp14="http://schemas.microsoft.com/office/word/2010/wordprocessingDrawing" xmlns:wp="http://schemas.openxmlformats.org/drawingml/2006/wordprocessingDrawing" xmlns:w10="urn:schemas-microsoft-com:office:word" xmlns:w="http://schemas.openxmlformats.org/wordprocessingml/2006/main" xmlns:w14="http://schemas.microsoft.com/office/word/2010/wordml" xmlns:w15="http://schemas.microsoft.com/office/word/2012/wordml" xmlns:w16cid="http://schemas.microsoft.com/office/word/2016/wordml/cid" xmlns:w16se="http://schemas.microsoft.com/office/word/2015/wordml/symex" xmlns:wpg="http://schemas.microsoft.com/office/word/2010/wordprocessingGroup" xmlns:wpi="http://schemas.microsoft.com/office/word/2010/wordprocessingInk" xmlns:wne="http://schemas.microsoft.com/office/word/2006/wordml" xmlns:wps="http://schemas.microsoft.com/office/word/2010/wordprocessingShape" mc:Ignorable="w14 w15 w16se w16cid wp14">
   <w:p>
     <w:pPr>
-      <w:pStyle w:val="Voettekst"/>
+      <w:pStyle w:val="Footer"/>
       <w:pBdr>
         <w:top w:val="single" w:sz="4" w:space="1" w:color="auto"/>
       </w:pBdr>
@@ -4360,7 +4464,7 @@
 <w:ftr xmlns:wpc="http://schemas.microsoft.com/office/word/2010/wordprocessingCanvas" xmlns:cx="http://schemas.microsoft.com/office/drawing/2014/chartex" xmlns:cx1="http://schemas.microsoft.com/office/drawing/2015/9/8/chartex" xmlns:cx2="http://schemas.microsoft.com/office/drawing/2015/10/21/chartex" xmlns:cx3="http://schemas.microsoft.com/office/drawing/2016/5/9/chartex" xmlns:cx4="http://schemas.microsoft.com/office/drawing/2016/5/10/chartex" xmlns:cx5="http://schemas.microsoft.com/office/drawing/2016/5/11/chartex" xmlns:cx6="http://schemas.microsoft.com/office/drawing/2016/5/12/chartex" xmlns:cx7="http://schemas.microsoft.com/office/drawing/2016/5/13/chartex" xmlns:cx8="http://schemas.microsoft.com/office/drawing/2016/5/14/chartex" xmlns:mc="http://schemas.openxmlformats.org/markup-compatibility/2006" xmlns:aink="http://schemas.microsoft.com/office/drawing/2016/ink" xmlns:am3d="http://schemas.microsoft.com/office/drawing/2017/model3d" xmlns:o="urn:schemas-microsoft-com:office:office" xmlns:r="http://schemas.openxmlformats.org/officeDocument/2006/relationships" xmlns:m="http://schemas.openxmlformats.org/officeDocument/2006/math" xmlns:v="urn:schemas-microsoft-com:vml" xmlns:wp14="http://schemas.microsoft.com/office/word/2010/wordprocessingDrawing" xmlns:wp="http://schemas.openxmlformats.org/drawingml/2006/wordprocessingDrawing" xmlns:w10="urn:schemas-microsoft-com:office:word" xmlns:w="http://schemas.openxmlformats.org/wordprocessingml/2006/main" xmlns:w14="http://schemas.microsoft.com/office/word/2010/wordml" xmlns:w15="http://schemas.microsoft.com/office/word/2012/wordml" xmlns:w16cid="http://schemas.microsoft.com/office/word/2016/wordml/cid" xmlns:w16se="http://schemas.microsoft.com/office/word/2015/wordml/symex" xmlns:wpg="http://schemas.microsoft.com/office/word/2010/wordprocessingGroup" xmlns:wpi="http://schemas.microsoft.com/office/word/2010/wordprocessingInk" xmlns:wne="http://schemas.microsoft.com/office/word/2006/wordml" xmlns:wps="http://schemas.microsoft.com/office/word/2010/wordprocessingShape" mc:Ignorable="w14 w15 w16se w16cid wp14">
   <w:p>
     <w:pPr>
-      <w:pStyle w:val="Voettekst"/>
+      <w:pStyle w:val="Footer"/>
     </w:pPr>
   </w:p>
 </w:ftr>
@@ -4395,7 +4499,7 @@
 <w:hdr xmlns:wpc="http://schemas.microsoft.com/office/word/2010/wordprocessingCanvas" xmlns:cx="http://schemas.microsoft.com/office/drawing/2014/chartex" xmlns:cx1="http://schemas.microsoft.com/office/drawing/2015/9/8/chartex" xmlns:cx2="http://schemas.microsoft.com/office/drawing/2015/10/21/chartex" xmlns:cx3="http://schemas.microsoft.com/office/drawing/2016/5/9/chartex" xmlns:cx4="http://schemas.microsoft.com/office/drawing/2016/5/10/chartex" xmlns:cx5="http://schemas.microsoft.com/office/drawing/2016/5/11/chartex" xmlns:cx6="http://schemas.microsoft.com/office/drawing/2016/5/12/chartex" xmlns:cx7="http://schemas.microsoft.com/office/drawing/2016/5/13/chartex" xmlns:cx8="http://schemas.microsoft.com/office/drawing/2016/5/14/chartex" xmlns:mc="http://schemas.openxmlformats.org/markup-compatibility/2006" xmlns:aink="http://schemas.microsoft.com/office/drawing/2016/ink" xmlns:am3d="http://schemas.microsoft.com/office/drawing/2017/model3d" xmlns:o="urn:schemas-microsoft-com:office:office" xmlns:r="http://schemas.openxmlformats.org/officeDocument/2006/relationships" xmlns:m="http://schemas.openxmlformats.org/officeDocument/2006/math" xmlns:v="urn:schemas-microsoft-com:vml" xmlns:wp14="http://schemas.microsoft.com/office/word/2010/wordprocessingDrawing" xmlns:wp="http://schemas.openxmlformats.org/drawingml/2006/wordprocessingDrawing" xmlns:w10="urn:schemas-microsoft-com:office:word" xmlns:w="http://schemas.openxmlformats.org/wordprocessingml/2006/main" xmlns:w14="http://schemas.microsoft.com/office/word/2010/wordml" xmlns:w15="http://schemas.microsoft.com/office/word/2012/wordml" xmlns:w16cid="http://schemas.microsoft.com/office/word/2016/wordml/cid" xmlns:w16se="http://schemas.microsoft.com/office/word/2015/wordml/symex" xmlns:wpg="http://schemas.microsoft.com/office/word/2010/wordprocessingGroup" xmlns:wpi="http://schemas.microsoft.com/office/word/2010/wordprocessingInk" xmlns:wne="http://schemas.microsoft.com/office/word/2006/wordml" xmlns:wps="http://schemas.microsoft.com/office/word/2010/wordprocessingShape" mc:Ignorable="w14 w15 w16se w16cid wp14">
   <w:p>
     <w:pPr>
-      <w:pStyle w:val="Koptekst"/>
+      <w:pStyle w:val="Header"/>
     </w:pPr>
   </w:p>
 </w:hdr>
@@ -4405,7 +4509,7 @@
 <w:hdr xmlns:wpc="http://schemas.microsoft.com/office/word/2010/wordprocessingCanvas" xmlns:cx="http://schemas.microsoft.com/office/drawing/2014/chartex" xmlns:cx1="http://schemas.microsoft.com/office/drawing/2015/9/8/chartex" xmlns:cx2="http://schemas.microsoft.com/office/drawing/2015/10/21/chartex" xmlns:cx3="http://schemas.microsoft.com/office/drawing/2016/5/9/chartex" xmlns:cx4="http://schemas.microsoft.com/office/drawing/2016/5/10/chartex" xmlns:cx5="http://schemas.microsoft.com/office/drawing/2016/5/11/chartex" xmlns:cx6="http://schemas.microsoft.com/office/drawing/2016/5/12/chartex" xmlns:cx7="http://schemas.microsoft.com/office/drawing/2016/5/13/chartex" xmlns:cx8="http://schemas.microsoft.com/office/drawing/2016/5/14/chartex" xmlns:mc="http://schemas.openxmlformats.org/markup-compatibility/2006" xmlns:aink="http://schemas.microsoft.com/office/drawing/2016/ink" xmlns:am3d="http://schemas.microsoft.com/office/drawing/2017/model3d" xmlns:o="urn:schemas-microsoft-com:office:office" xmlns:r="http://schemas.openxmlformats.org/officeDocument/2006/relationships" xmlns:m="http://schemas.openxmlformats.org/officeDocument/2006/math" xmlns:v="urn:schemas-microsoft-com:vml" xmlns:wp14="http://schemas.microsoft.com/office/word/2010/wordprocessingDrawing" xmlns:wp="http://schemas.openxmlformats.org/drawingml/2006/wordprocessingDrawing" xmlns:w10="urn:schemas-microsoft-com:office:word" xmlns:w="http://schemas.openxmlformats.org/wordprocessingml/2006/main" xmlns:w14="http://schemas.microsoft.com/office/word/2010/wordml" xmlns:w15="http://schemas.microsoft.com/office/word/2012/wordml" xmlns:w16cid="http://schemas.microsoft.com/office/word/2016/wordml/cid" xmlns:w16se="http://schemas.microsoft.com/office/word/2015/wordml/symex" xmlns:wpg="http://schemas.microsoft.com/office/word/2010/wordprocessingGroup" xmlns:wpi="http://schemas.microsoft.com/office/word/2010/wordprocessingInk" xmlns:wne="http://schemas.microsoft.com/office/word/2006/wordml" xmlns:wps="http://schemas.microsoft.com/office/word/2010/wordprocessingShape" mc:Ignorable="w14 w15 w16se w16cid wp14">
   <w:p>
     <w:pPr>
-      <w:pStyle w:val="Koptekst"/>
+      <w:pStyle w:val="Header"/>
       <w:rPr>
         <w:u w:val="single"/>
         <w:lang w:val="en-US"/>
@@ -4476,7 +4580,7 @@
 <w:hdr xmlns:wpc="http://schemas.microsoft.com/office/word/2010/wordprocessingCanvas" xmlns:cx="http://schemas.microsoft.com/office/drawing/2014/chartex" xmlns:cx1="http://schemas.microsoft.com/office/drawing/2015/9/8/chartex" xmlns:cx2="http://schemas.microsoft.com/office/drawing/2015/10/21/chartex" xmlns:cx3="http://schemas.microsoft.com/office/drawing/2016/5/9/chartex" xmlns:cx4="http://schemas.microsoft.com/office/drawing/2016/5/10/chartex" xmlns:cx5="http://schemas.microsoft.com/office/drawing/2016/5/11/chartex" xmlns:cx6="http://schemas.microsoft.com/office/drawing/2016/5/12/chartex" xmlns:cx7="http://schemas.microsoft.com/office/drawing/2016/5/13/chartex" xmlns:cx8="http://schemas.microsoft.com/office/drawing/2016/5/14/chartex" xmlns:mc="http://schemas.openxmlformats.org/markup-compatibility/2006" xmlns:aink="http://schemas.microsoft.com/office/drawing/2016/ink" xmlns:am3d="http://schemas.microsoft.com/office/drawing/2017/model3d" xmlns:o="urn:schemas-microsoft-com:office:office" xmlns:r="http://schemas.openxmlformats.org/officeDocument/2006/relationships" xmlns:m="http://schemas.openxmlformats.org/officeDocument/2006/math" xmlns:v="urn:schemas-microsoft-com:vml" xmlns:wp14="http://schemas.microsoft.com/office/word/2010/wordprocessingDrawing" xmlns:wp="http://schemas.openxmlformats.org/drawingml/2006/wordprocessingDrawing" xmlns:w10="urn:schemas-microsoft-com:office:word" xmlns:w="http://schemas.openxmlformats.org/wordprocessingml/2006/main" xmlns:w14="http://schemas.microsoft.com/office/word/2010/wordml" xmlns:w15="http://schemas.microsoft.com/office/word/2012/wordml" xmlns:w16cid="http://schemas.microsoft.com/office/word/2016/wordml/cid" xmlns:w16se="http://schemas.microsoft.com/office/word/2015/wordml/symex" xmlns:wpg="http://schemas.microsoft.com/office/word/2010/wordprocessingGroup" xmlns:wpi="http://schemas.microsoft.com/office/word/2010/wordprocessingInk" xmlns:wne="http://schemas.microsoft.com/office/word/2006/wordml" xmlns:wps="http://schemas.microsoft.com/office/word/2010/wordprocessingShape" mc:Ignorable="w14 w15 w16se w16cid wp14">
   <w:p>
     <w:pPr>
-      <w:pStyle w:val="Koptekst"/>
+      <w:pStyle w:val="Header"/>
     </w:pPr>
   </w:p>
 </w:hdr>
@@ -6721,7 +6825,7 @@
     <w:lsdException w:name="Table Web 2" w:semiHidden="1" w:unhideWhenUsed="1"/>
     <w:lsdException w:name="Table Web 3" w:semiHidden="1" w:unhideWhenUsed="1"/>
     <w:lsdException w:name="Balloon Text" w:semiHidden="1" w:unhideWhenUsed="1"/>
-    <w:lsdException w:name="Table Grid" w:locked="1" w:semiHidden="1" w:uiPriority="0" w:unhideWhenUsed="1"/>
+    <w:lsdException w:name="Table Grid" w:locked="1" w:uiPriority="0"/>
     <w:lsdException w:name="Table Theme" w:semiHidden="1" w:unhideWhenUsed="1"/>
     <w:lsdException w:name="Placeholder Text" w:semiHidden="1"/>
     <w:lsdException w:name="No Spacing" w:uiPriority="1" w:qFormat="1"/>
@@ -6943,7 +7047,7 @@
     <w:lsdException w:name="Hashtag" w:semiHidden="1" w:unhideWhenUsed="1"/>
     <w:lsdException w:name="Unresolved Mention" w:semiHidden="1" w:unhideWhenUsed="1"/>
   </w:latentStyles>
-  <w:style w:type="paragraph" w:default="1" w:styleId="Standaard">
+  <w:style w:type="paragraph" w:default="1" w:styleId="Normal">
     <w:name w:val="Normal"/>
     <w:qFormat/>
     <w:rsid w:val="004F64AD"/>
@@ -6956,13 +7060,13 @@
       <w:lang w:val="nl-NL"/>
     </w:rPr>
   </w:style>
-  <w:style w:type="character" w:default="1" w:styleId="Standaardalinea-lettertype">
+  <w:style w:type="character" w:default="1" w:styleId="DefaultParagraphFont">
     <w:name w:val="Default Paragraph Font"/>
     <w:uiPriority w:val="1"/>
     <w:semiHidden/>
     <w:unhideWhenUsed/>
   </w:style>
-  <w:style w:type="table" w:default="1" w:styleId="Standaardtabel">
+  <w:style w:type="table" w:default="1" w:styleId="TableNormal">
     <w:name w:val="Normal Table"/>
     <w:uiPriority w:val="99"/>
     <w:semiHidden/>
@@ -6977,16 +7081,16 @@
       </w:tblCellMar>
     </w:tblPr>
   </w:style>
-  <w:style w:type="numbering" w:default="1" w:styleId="Geenlijst">
+  <w:style w:type="numbering" w:default="1" w:styleId="NoList">
     <w:name w:val="No List"/>
     <w:uiPriority w:val="99"/>
     <w:semiHidden/>
     <w:unhideWhenUsed/>
   </w:style>
-  <w:style w:type="paragraph" w:styleId="Koptekst">
+  <w:style w:type="paragraph" w:styleId="Header">
     <w:name w:val="header"/>
-    <w:basedOn w:val="Standaard"/>
-    <w:link w:val="KoptekstChar"/>
+    <w:basedOn w:val="Normal"/>
+    <w:link w:val="HeaderChar"/>
     <w:uiPriority w:val="99"/>
     <w:rsid w:val="00C33961"/>
     <w:pPr>
@@ -6997,9 +7101,9 @@
       <w:spacing w:after="0" w:line="240" w:lineRule="auto"/>
     </w:pPr>
   </w:style>
-  <w:style w:type="character" w:customStyle="1" w:styleId="KoptekstChar">
-    <w:name w:val="Koptekst Char"/>
-    <w:link w:val="Koptekst"/>
+  <w:style w:type="character" w:customStyle="1" w:styleId="HeaderChar">
+    <w:name w:val="Header Char"/>
+    <w:link w:val="Header"/>
     <w:uiPriority w:val="99"/>
     <w:locked/>
     <w:rsid w:val="00C33961"/>
@@ -7007,10 +7111,10 @@
       <w:rFonts w:cs="Times New Roman"/>
     </w:rPr>
   </w:style>
-  <w:style w:type="paragraph" w:styleId="Voettekst">
+  <w:style w:type="paragraph" w:styleId="Footer">
     <w:name w:val="footer"/>
-    <w:basedOn w:val="Standaard"/>
-    <w:link w:val="VoettekstChar"/>
+    <w:basedOn w:val="Normal"/>
+    <w:link w:val="FooterChar"/>
     <w:uiPriority w:val="99"/>
     <w:semiHidden/>
     <w:rsid w:val="00C33961"/>
@@ -7022,9 +7126,9 @@
       <w:spacing w:after="0" w:line="240" w:lineRule="auto"/>
     </w:pPr>
   </w:style>
-  <w:style w:type="character" w:customStyle="1" w:styleId="VoettekstChar">
-    <w:name w:val="Voettekst Char"/>
-    <w:link w:val="Voettekst"/>
+  <w:style w:type="character" w:customStyle="1" w:styleId="FooterChar">
+    <w:name w:val="Footer Char"/>
+    <w:link w:val="Footer"/>
     <w:uiPriority w:val="99"/>
     <w:semiHidden/>
     <w:locked/>
@@ -7033,10 +7137,10 @@
       <w:rFonts w:cs="Times New Roman"/>
     </w:rPr>
   </w:style>
-  <w:style w:type="paragraph" w:styleId="Ballontekst">
+  <w:style w:type="paragraph" w:styleId="BalloonText">
     <w:name w:val="Balloon Text"/>
-    <w:basedOn w:val="Standaard"/>
-    <w:link w:val="BallontekstChar"/>
+    <w:basedOn w:val="Normal"/>
+    <w:link w:val="BalloonTextChar"/>
     <w:uiPriority w:val="99"/>
     <w:semiHidden/>
     <w:rsid w:val="00C33961"/>
@@ -7049,9 +7153,9 @@
       <w:szCs w:val="16"/>
     </w:rPr>
   </w:style>
-  <w:style w:type="character" w:customStyle="1" w:styleId="BallontekstChar">
-    <w:name w:val="Ballontekst Char"/>
-    <w:link w:val="Ballontekst"/>
+  <w:style w:type="character" w:customStyle="1" w:styleId="BalloonTextChar">
+    <w:name w:val="Balloon Text Char"/>
+    <w:link w:val="BalloonText"/>
     <w:uiPriority w:val="99"/>
     <w:semiHidden/>
     <w:locked/>
@@ -7062,10 +7166,10 @@
       <w:szCs w:val="16"/>
     </w:rPr>
   </w:style>
-  <w:style w:type="paragraph" w:styleId="Bijschrift">
+  <w:style w:type="paragraph" w:styleId="Caption">
     <w:name w:val="caption"/>
-    <w:basedOn w:val="Standaard"/>
-    <w:next w:val="Standaard"/>
+    <w:basedOn w:val="Normal"/>
+    <w:next w:val="Normal"/>
     <w:uiPriority w:val="99"/>
     <w:qFormat/>
     <w:rsid w:val="00E8571F"/>
@@ -7092,9 +7196,9 @@
       <w:rFonts w:cs="Times New Roman"/>
     </w:rPr>
   </w:style>
-  <w:style w:type="paragraph" w:styleId="Lijstalinea">
+  <w:style w:type="paragraph" w:styleId="ListParagraph">
     <w:name w:val="List Paragraph"/>
-    <w:basedOn w:val="Standaard"/>
+    <w:basedOn w:val="Normal"/>
     <w:uiPriority w:val="34"/>
     <w:qFormat/>
     <w:rsid w:val="005776A2"/>
@@ -7102,9 +7206,9 @@
       <w:ind w:left="720"/>
     </w:pPr>
   </w:style>
-  <w:style w:type="character" w:styleId="Tekstvantijdelijkeaanduiding">
+  <w:style w:type="character" w:styleId="PlaceholderText">
     <w:name w:val="Placeholder Text"/>
-    <w:basedOn w:val="Standaardalinea-lettertype"/>
+    <w:basedOn w:val="DefaultParagraphFont"/>
     <w:uiPriority w:val="99"/>
     <w:semiHidden/>
     <w:rsid w:val="00251BA8"/>

</xml_diff>

<commit_message>
Assignment 10 filled in report
</commit_message>
<xml_diff>
--- a/5ESC0Lab1_GroupX.docx
+++ b/5ESC0Lab1_GroupX.docx
@@ -3214,6 +3214,9 @@
             </m:e>
           </m:func>
           <m:r>
+            <m:rPr>
+              <m:sty m:val="p"/>
+            </m:rPr>
             <w:rPr>
               <w:sz w:val="24"/>
               <w:szCs w:val="24"/>
@@ -3221,7 +3224,12 @@
             </w:rPr>
             <w:br/>
           </m:r>
+        </m:oMath>
+        <m:oMath>
           <m:r>
+            <m:rPr>
+              <m:sty m:val="p"/>
+            </m:rPr>
             <w:rPr>
               <w:sz w:val="24"/>
               <w:szCs w:val="24"/>
@@ -3229,7 +3237,12 @@
             </w:rPr>
             <w:br/>
           </m:r>
+        </m:oMath>
+        <m:oMath>
           <m:r>
+            <m:rPr>
+              <m:sty m:val="p"/>
+            </m:rPr>
             <w:rPr>
               <w:sz w:val="24"/>
               <w:szCs w:val="24"/>
@@ -3237,7 +3250,12 @@
             </w:rPr>
             <w:br/>
           </m:r>
+        </m:oMath>
+        <m:oMath>
           <m:r>
+            <m:rPr>
+              <m:sty m:val="p"/>
+            </m:rPr>
             <w:rPr>
               <w:sz w:val="24"/>
               <w:szCs w:val="24"/>
@@ -3245,7 +3263,12 @@
             </w:rPr>
             <w:br/>
           </m:r>
+        </m:oMath>
+        <m:oMath>
           <m:r>
+            <m:rPr>
+              <m:sty m:val="p"/>
+            </m:rPr>
             <w:rPr>
               <w:sz w:val="24"/>
               <w:szCs w:val="24"/>
@@ -3253,7 +3276,12 @@
             </w:rPr>
             <w:br/>
           </m:r>
+        </m:oMath>
+        <m:oMath>
           <m:r>
+            <m:rPr>
+              <m:sty m:val="p"/>
+            </m:rPr>
             <w:rPr>
               <w:sz w:val="24"/>
               <w:szCs w:val="24"/>
@@ -3435,8 +3463,6 @@
         </w:rPr>
         <w:t xml:space="preserve">passing through artifacts of the original higher frequent signal. </w:t>
       </w:r>
-      <w:bookmarkStart w:id="0" w:name="_GoBack"/>
-      <w:bookmarkEnd w:id="0"/>
     </w:p>
     <w:p>
       <w:pPr>
@@ -4224,6 +4250,14 @@
           <w:lang w:val="en-US" w:eastAsia="zh-CN"/>
         </w:rPr>
       </w:pPr>
+      <w:r>
+        <w:rPr>
+          <w:sz w:val="24"/>
+          <w:szCs w:val="24"/>
+          <w:lang w:val="en-US" w:eastAsia="zh-CN"/>
+        </w:rPr>
+        <w:t xml:space="preserve">First half of the signal is, separate from being of lesser quality, the same as the original. When the frequency increases past half the new sampling frequency, the frequency of the output signal decreases, due to being past the Nyquist frequency. </w:t>
+      </w:r>
     </w:p>
     <w:p>
       <w:pPr>
@@ -4323,30 +4357,94 @@
         <w:rPr>
           <w:sz w:val="24"/>
           <w:szCs w:val="24"/>
-          <w:lang w:val="en-US"/>
-        </w:rPr>
-      </w:pPr>
+          <w:lang w:val="en-US" w:eastAsia="zh-CN"/>
+        </w:rPr>
+      </w:pPr>
+      <w:r>
+        <w:rPr>
+          <w:sz w:val="24"/>
+          <w:szCs w:val="24"/>
+          <w:lang w:val="en-US" w:eastAsia="zh-CN"/>
+        </w:rPr>
+        <w:t xml:space="preserve">Introducing a 0 sample after every sample </w:t>
+      </w:r>
+      <w:r>
+        <w:rPr>
+          <w:sz w:val="24"/>
+          <w:szCs w:val="24"/>
+          <w:lang w:val="en-US" w:eastAsia="zh-CN"/>
+        </w:rPr>
+        <w:t xml:space="preserve">introduces harmonics in the signal, which are dominant in the audible signal. Once these harmonics increase beyond the Nyquist frequency, they get aliased and therefore frequency of the output start to decrease. </w:t>
+      </w:r>
+    </w:p>
+    <w:p>
+      <w:pPr>
+        <w:rPr>
+          <w:sz w:val="24"/>
+          <w:szCs w:val="24"/>
+          <w:lang w:val="en-US"/>
+        </w:rPr>
+      </w:pPr>
+      <w:r>
+        <w:rPr>
+          <w:sz w:val="24"/>
+          <w:szCs w:val="24"/>
+          <w:lang w:val="en-US"/>
+        </w:rPr>
+        <w:t xml:space="preserve">Running this signal through a non-perfect low-pass filter mitigates the harmonics somewhat, but also deforms and delays the signal. </w:t>
+      </w:r>
+      <w:bookmarkStart w:id="0" w:name="_GoBack"/>
+      <w:bookmarkEnd w:id="0"/>
+    </w:p>
+    <w:p>
+      <w:pPr>
+        <w:rPr>
+          <w:b/>
+          <w:sz w:val="24"/>
+          <w:szCs w:val="24"/>
+          <w:lang w:val="en-US" w:eastAsia="zh-CN"/>
+        </w:rPr>
+      </w:pPr>
+      <w:r>
+        <w:rPr>
+          <w:sz w:val="24"/>
+          <w:szCs w:val="24"/>
+          <w:lang w:val="en-US" w:eastAsia="zh-CN"/>
+        </w:rPr>
+        <w:br w:type="page"/>
+      </w:r>
+      <w:r>
+        <w:rPr>
+          <w:b/>
+          <w:sz w:val="24"/>
+          <w:szCs w:val="24"/>
+          <w:lang w:val="en-US" w:eastAsia="zh-CN"/>
+        </w:rPr>
+        <w:lastRenderedPageBreak/>
+        <w:t xml:space="preserve"> </w:t>
+      </w:r>
+      <w:r>
+        <w:rPr>
+          <w:b/>
+          <w:sz w:val="24"/>
+          <w:szCs w:val="24"/>
+          <w:lang w:val="en-US" w:eastAsia="zh-CN"/>
+        </w:rPr>
+        <w:t>Appendix A: MATLAB code for assignment 10a and b</w:t>
+      </w:r>
+      <w:r>
+        <w:rPr>
+          <w:b/>
+          <w:sz w:val="24"/>
+          <w:szCs w:val="24"/>
+          <w:lang w:val="en-US" w:eastAsia="zh-CN"/>
+        </w:rPr>
+        <w:t xml:space="preserve"> </w:t>
+      </w:r>
     </w:p>
     <w:p>
       <w:pPr>
         <w:spacing w:after="0" w:line="240" w:lineRule="auto"/>
-        <w:rPr>
-          <w:sz w:val="24"/>
-          <w:szCs w:val="24"/>
-          <w:lang w:val="en-US" w:eastAsia="zh-CN"/>
-        </w:rPr>
-      </w:pPr>
-      <w:r>
-        <w:rPr>
-          <w:sz w:val="24"/>
-          <w:szCs w:val="24"/>
-          <w:lang w:val="en-US" w:eastAsia="zh-CN"/>
-        </w:rPr>
-        <w:br w:type="page"/>
-      </w:r>
-    </w:p>
-    <w:p>
-      <w:pPr>
         <w:rPr>
           <w:rFonts w:cs="CMR10"/>
           <w:noProof/>
@@ -4355,14 +4453,50 @@
           <w:lang w:val="en-US"/>
         </w:rPr>
       </w:pPr>
+      <w:r>
+        <w:rPr>
+          <w:noProof/>
+        </w:rPr>
+        <w:drawing>
+          <wp:inline distT="0" distB="0" distL="0" distR="0" wp14:anchorId="7D68A907" wp14:editId="33296828">
+            <wp:extent cx="3726180" cy="5372142"/>
+            <wp:effectExtent l="0" t="0" r="7620" b="0"/>
+            <wp:docPr id="4" name="Picture 4"/>
+            <wp:cNvGraphicFramePr>
+              <a:graphicFrameLocks xmlns:a="http://schemas.openxmlformats.org/drawingml/2006/main" noChangeAspect="1"/>
+            </wp:cNvGraphicFramePr>
+            <a:graphic xmlns:a="http://schemas.openxmlformats.org/drawingml/2006/main">
+              <a:graphicData uri="http://schemas.openxmlformats.org/drawingml/2006/picture">
+                <pic:pic xmlns:pic="http://schemas.openxmlformats.org/drawingml/2006/picture">
+                  <pic:nvPicPr>
+                    <pic:cNvPr id="1" name=""/>
+                    <pic:cNvPicPr/>
+                  </pic:nvPicPr>
+                  <pic:blipFill>
+                    <a:blip r:embed="rId14"/>
+                    <a:stretch>
+                      <a:fillRect/>
+                    </a:stretch>
+                  </pic:blipFill>
+                  <pic:spPr>
+                    <a:xfrm>
+                      <a:off x="0" y="0"/>
+                      <a:ext cx="3748267" cy="5403986"/>
+                    </a:xfrm>
+                    <a:prstGeom prst="rect">
+                      <a:avLst/>
+                    </a:prstGeom>
+                  </pic:spPr>
+                </pic:pic>
+              </a:graphicData>
+            </a:graphic>
+          </wp:inline>
+        </w:drawing>
+      </w:r>
     </w:p>
     <w:sectPr>
-      <w:headerReference w:type="even" r:id="rId14"/>
       <w:headerReference w:type="default" r:id="rId15"/>
-      <w:footerReference w:type="even" r:id="rId16"/>
-      <w:footerReference w:type="default" r:id="rId17"/>
-      <w:headerReference w:type="first" r:id="rId18"/>
-      <w:footerReference w:type="first" r:id="rId19"/>
+      <w:footerReference w:type="default" r:id="rId16"/>
       <w:pgSz w:w="11906" w:h="16838"/>
       <w:pgMar w:top="1417" w:right="1417" w:bottom="1417" w:left="1417" w:header="708" w:footer="708" w:gutter="0"/>
       <w:cols w:space="708"/>
@@ -4403,16 +4537,6 @@
   <w:p>
     <w:pPr>
       <w:pStyle w:val="Footer"/>
-    </w:pPr>
-  </w:p>
-</w:ftr>
-</file>
-
-<file path=word/footer2.xml><?xml version="1.0" encoding="utf-8"?>
-<w:ftr xmlns:wpc="http://schemas.microsoft.com/office/word/2010/wordprocessingCanvas" xmlns:cx="http://schemas.microsoft.com/office/drawing/2014/chartex" xmlns:cx1="http://schemas.microsoft.com/office/drawing/2015/9/8/chartex" xmlns:cx2="http://schemas.microsoft.com/office/drawing/2015/10/21/chartex" xmlns:cx3="http://schemas.microsoft.com/office/drawing/2016/5/9/chartex" xmlns:cx4="http://schemas.microsoft.com/office/drawing/2016/5/10/chartex" xmlns:cx5="http://schemas.microsoft.com/office/drawing/2016/5/11/chartex" xmlns:cx6="http://schemas.microsoft.com/office/drawing/2016/5/12/chartex" xmlns:cx7="http://schemas.microsoft.com/office/drawing/2016/5/13/chartex" xmlns:cx8="http://schemas.microsoft.com/office/drawing/2016/5/14/chartex" xmlns:mc="http://schemas.openxmlformats.org/markup-compatibility/2006" xmlns:aink="http://schemas.microsoft.com/office/drawing/2016/ink" xmlns:am3d="http://schemas.microsoft.com/office/drawing/2017/model3d" xmlns:o="urn:schemas-microsoft-com:office:office" xmlns:r="http://schemas.openxmlformats.org/officeDocument/2006/relationships" xmlns:m="http://schemas.openxmlformats.org/officeDocument/2006/math" xmlns:v="urn:schemas-microsoft-com:vml" xmlns:wp14="http://schemas.microsoft.com/office/word/2010/wordprocessingDrawing" xmlns:wp="http://schemas.openxmlformats.org/drawingml/2006/wordprocessingDrawing" xmlns:w10="urn:schemas-microsoft-com:office:word" xmlns:w="http://schemas.openxmlformats.org/wordprocessingml/2006/main" xmlns:w14="http://schemas.microsoft.com/office/word/2010/wordml" xmlns:w15="http://schemas.microsoft.com/office/word/2012/wordml" xmlns:w16cid="http://schemas.microsoft.com/office/word/2016/wordml/cid" xmlns:w16se="http://schemas.microsoft.com/office/word/2015/wordml/symex" xmlns:wpg="http://schemas.microsoft.com/office/word/2010/wordprocessingGroup" xmlns:wpi="http://schemas.microsoft.com/office/word/2010/wordprocessingInk" xmlns:wne="http://schemas.microsoft.com/office/word/2006/wordml" xmlns:wps="http://schemas.microsoft.com/office/word/2010/wordprocessingShape" mc:Ignorable="w14 w15 w16se w16cid wp14">
-  <w:p>
-    <w:pPr>
-      <w:pStyle w:val="Footer"/>
       <w:pBdr>
         <w:top w:val="single" w:sz="4" w:space="1" w:color="auto"/>
       </w:pBdr>
@@ -4445,7 +4569,7 @@
       <w:t>u</w:t>
     </w:r>
     <w:r>
-      <w:t>p x</w:t>
+      <w:t>p 38</w:t>
     </w:r>
     <w:r>
       <w:tab/>
@@ -4456,16 +4580,6 @@
       </w:rPr>
       <w:t>Date</w:t>
     </w:r>
-  </w:p>
-</w:ftr>
-</file>
-
-<file path=word/footer3.xml><?xml version="1.0" encoding="utf-8"?>
-<w:ftr xmlns:wpc="http://schemas.microsoft.com/office/word/2010/wordprocessingCanvas" xmlns:cx="http://schemas.microsoft.com/office/drawing/2014/chartex" xmlns:cx1="http://schemas.microsoft.com/office/drawing/2015/9/8/chartex" xmlns:cx2="http://schemas.microsoft.com/office/drawing/2015/10/21/chartex" xmlns:cx3="http://schemas.microsoft.com/office/drawing/2016/5/9/chartex" xmlns:cx4="http://schemas.microsoft.com/office/drawing/2016/5/10/chartex" xmlns:cx5="http://schemas.microsoft.com/office/drawing/2016/5/11/chartex" xmlns:cx6="http://schemas.microsoft.com/office/drawing/2016/5/12/chartex" xmlns:cx7="http://schemas.microsoft.com/office/drawing/2016/5/13/chartex" xmlns:cx8="http://schemas.microsoft.com/office/drawing/2016/5/14/chartex" xmlns:mc="http://schemas.openxmlformats.org/markup-compatibility/2006" xmlns:aink="http://schemas.microsoft.com/office/drawing/2016/ink" xmlns:am3d="http://schemas.microsoft.com/office/drawing/2017/model3d" xmlns:o="urn:schemas-microsoft-com:office:office" xmlns:r="http://schemas.openxmlformats.org/officeDocument/2006/relationships" xmlns:m="http://schemas.openxmlformats.org/officeDocument/2006/math" xmlns:v="urn:schemas-microsoft-com:vml" xmlns:wp14="http://schemas.microsoft.com/office/word/2010/wordprocessingDrawing" xmlns:wp="http://schemas.openxmlformats.org/drawingml/2006/wordprocessingDrawing" xmlns:w10="urn:schemas-microsoft-com:office:word" xmlns:w="http://schemas.openxmlformats.org/wordprocessingml/2006/main" xmlns:w14="http://schemas.microsoft.com/office/word/2010/wordml" xmlns:w15="http://schemas.microsoft.com/office/word/2012/wordml" xmlns:w16cid="http://schemas.microsoft.com/office/word/2016/wordml/cid" xmlns:w16se="http://schemas.microsoft.com/office/word/2015/wordml/symex" xmlns:wpg="http://schemas.microsoft.com/office/word/2010/wordprocessingGroup" xmlns:wpi="http://schemas.microsoft.com/office/word/2010/wordprocessingInk" xmlns:wne="http://schemas.microsoft.com/office/word/2006/wordml" xmlns:wps="http://schemas.microsoft.com/office/word/2010/wordprocessingShape" mc:Ignorable="w14 w15 w16se w16cid wp14">
-  <w:p>
-    <w:pPr>
-      <w:pStyle w:val="Footer"/>
-    </w:pPr>
   </w:p>
 </w:ftr>
 </file>
@@ -4500,16 +4614,6 @@
   <w:p>
     <w:pPr>
       <w:pStyle w:val="Header"/>
-    </w:pPr>
-  </w:p>
-</w:hdr>
-</file>
-
-<file path=word/header2.xml><?xml version="1.0" encoding="utf-8"?>
-<w:hdr xmlns:wpc="http://schemas.microsoft.com/office/word/2010/wordprocessingCanvas" xmlns:cx="http://schemas.microsoft.com/office/drawing/2014/chartex" xmlns:cx1="http://schemas.microsoft.com/office/drawing/2015/9/8/chartex" xmlns:cx2="http://schemas.microsoft.com/office/drawing/2015/10/21/chartex" xmlns:cx3="http://schemas.microsoft.com/office/drawing/2016/5/9/chartex" xmlns:cx4="http://schemas.microsoft.com/office/drawing/2016/5/10/chartex" xmlns:cx5="http://schemas.microsoft.com/office/drawing/2016/5/11/chartex" xmlns:cx6="http://schemas.microsoft.com/office/drawing/2016/5/12/chartex" xmlns:cx7="http://schemas.microsoft.com/office/drawing/2016/5/13/chartex" xmlns:cx8="http://schemas.microsoft.com/office/drawing/2016/5/14/chartex" xmlns:mc="http://schemas.openxmlformats.org/markup-compatibility/2006" xmlns:aink="http://schemas.microsoft.com/office/drawing/2016/ink" xmlns:am3d="http://schemas.microsoft.com/office/drawing/2017/model3d" xmlns:o="urn:schemas-microsoft-com:office:office" xmlns:r="http://schemas.openxmlformats.org/officeDocument/2006/relationships" xmlns:m="http://schemas.openxmlformats.org/officeDocument/2006/math" xmlns:v="urn:schemas-microsoft-com:vml" xmlns:wp14="http://schemas.microsoft.com/office/word/2010/wordprocessingDrawing" xmlns:wp="http://schemas.openxmlformats.org/drawingml/2006/wordprocessingDrawing" xmlns:w10="urn:schemas-microsoft-com:office:word" xmlns:w="http://schemas.openxmlformats.org/wordprocessingml/2006/main" xmlns:w14="http://schemas.microsoft.com/office/word/2010/wordml" xmlns:w15="http://schemas.microsoft.com/office/word/2012/wordml" xmlns:w16cid="http://schemas.microsoft.com/office/word/2016/wordml/cid" xmlns:w16se="http://schemas.microsoft.com/office/word/2015/wordml/symex" xmlns:wpg="http://schemas.microsoft.com/office/word/2010/wordprocessingGroup" xmlns:wpi="http://schemas.microsoft.com/office/word/2010/wordprocessingInk" xmlns:wne="http://schemas.microsoft.com/office/word/2006/wordml" xmlns:wps="http://schemas.microsoft.com/office/word/2010/wordprocessingShape" mc:Ignorable="w14 w15 w16se w16cid wp14">
-  <w:p>
-    <w:pPr>
-      <w:pStyle w:val="Header"/>
       <w:rPr>
         <w:u w:val="single"/>
         <w:lang w:val="en-US"/>
@@ -4563,7 +4667,7 @@
         <w:u w:val="single"/>
         <w:lang w:val="en-US"/>
       </w:rPr>
-      <w:t>9</w:t>
+      <w:t>12</w:t>
     </w:r>
     <w:r>
       <w:rPr>
@@ -4572,16 +4676,6 @@
       </w:rPr>
       <w:fldChar w:fldCharType="end"/>
     </w:r>
-  </w:p>
-</w:hdr>
-</file>
-
-<file path=word/header3.xml><?xml version="1.0" encoding="utf-8"?>
-<w:hdr xmlns:wpc="http://schemas.microsoft.com/office/word/2010/wordprocessingCanvas" xmlns:cx="http://schemas.microsoft.com/office/drawing/2014/chartex" xmlns:cx1="http://schemas.microsoft.com/office/drawing/2015/9/8/chartex" xmlns:cx2="http://schemas.microsoft.com/office/drawing/2015/10/21/chartex" xmlns:cx3="http://schemas.microsoft.com/office/drawing/2016/5/9/chartex" xmlns:cx4="http://schemas.microsoft.com/office/drawing/2016/5/10/chartex" xmlns:cx5="http://schemas.microsoft.com/office/drawing/2016/5/11/chartex" xmlns:cx6="http://schemas.microsoft.com/office/drawing/2016/5/12/chartex" xmlns:cx7="http://schemas.microsoft.com/office/drawing/2016/5/13/chartex" xmlns:cx8="http://schemas.microsoft.com/office/drawing/2016/5/14/chartex" xmlns:mc="http://schemas.openxmlformats.org/markup-compatibility/2006" xmlns:aink="http://schemas.microsoft.com/office/drawing/2016/ink" xmlns:am3d="http://schemas.microsoft.com/office/drawing/2017/model3d" xmlns:o="urn:schemas-microsoft-com:office:office" xmlns:r="http://schemas.openxmlformats.org/officeDocument/2006/relationships" xmlns:m="http://schemas.openxmlformats.org/officeDocument/2006/math" xmlns:v="urn:schemas-microsoft-com:vml" xmlns:wp14="http://schemas.microsoft.com/office/word/2010/wordprocessingDrawing" xmlns:wp="http://schemas.openxmlformats.org/drawingml/2006/wordprocessingDrawing" xmlns:w10="urn:schemas-microsoft-com:office:word" xmlns:w="http://schemas.openxmlformats.org/wordprocessingml/2006/main" xmlns:w14="http://schemas.microsoft.com/office/word/2010/wordml" xmlns:w15="http://schemas.microsoft.com/office/word/2012/wordml" xmlns:w16cid="http://schemas.microsoft.com/office/word/2016/wordml/cid" xmlns:w16se="http://schemas.microsoft.com/office/word/2015/wordml/symex" xmlns:wpg="http://schemas.microsoft.com/office/word/2010/wordprocessingGroup" xmlns:wpi="http://schemas.microsoft.com/office/word/2010/wordprocessingInk" xmlns:wne="http://schemas.microsoft.com/office/word/2006/wordml" xmlns:wps="http://schemas.microsoft.com/office/word/2010/wordprocessingShape" mc:Ignorable="w14 w15 w16se w16cid wp14">
-  <w:p>
-    <w:pPr>
-      <w:pStyle w:val="Header"/>
-    </w:pPr>
   </w:p>
 </w:hdr>
 </file>

</xml_diff>